<commit_message>
* update db1 domain model
</commit_message>
<xml_diff>
--- a/doc/z_db1/testat1_db1.docx
+++ b/doc/z_db1/testat1_db1.docx
@@ -55,19 +55,23 @@
         <w:br/>
         <w:t>Es können neue Kunden bzw. Mitarbeiter erfasst, sowie diverse Auswertungen wie z.B. Rapporte, Mitarbeiterlisten etc. generiert werden.</w:t>
       </w:r>
+      <w:bookmarkStart w:id="0" w:name="_GoBack"/>
+      <w:bookmarkEnd w:id="0"/>
     </w:p>
     <w:p>
+      <w:pPr>
+        <w:keepNext/>
+      </w:pPr>
       <w:r>
         <w:rPr>
           <w:noProof/>
           <w:lang w:eastAsia="de-CH"/>
         </w:rPr>
-        <w:lastRenderedPageBreak/>
         <w:drawing>
-          <wp:inline distT="0" distB="0" distL="0" distR="0">
-            <wp:extent cx="5267325" cy="4248150"/>
-            <wp:effectExtent l="0" t="0" r="9525" b="0"/>
-            <wp:docPr id="1" name="Grafik 1"/>
+          <wp:inline distT="0" distB="0" distL="0" distR="0" wp14:anchorId="51FDB1FE" wp14:editId="0CA24401">
+            <wp:extent cx="5760720" cy="3703320"/>
+            <wp:effectExtent l="0" t="0" r="0" b="0"/>
+            <wp:docPr id="3" name="Grafik 3"/>
             <wp:cNvGraphicFramePr>
               <a:graphicFrameLocks xmlns:a="http://schemas.openxmlformats.org/drawingml/2006/main" noChangeAspect="1"/>
             </wp:cNvGraphicFramePr>
@@ -75,7 +79,7 @@
               <a:graphicData uri="http://schemas.openxmlformats.org/drawingml/2006/picture">
                 <pic:pic xmlns:pic="http://schemas.openxmlformats.org/drawingml/2006/picture">
                   <pic:nvPicPr>
-                    <pic:cNvPr id="0" name="Picture 1"/>
+                    <pic:cNvPr id="0" name="Picture 2"/>
                     <pic:cNvPicPr>
                       <a:picLocks noChangeAspect="1" noChangeArrowheads="1"/>
                     </pic:cNvPicPr>
@@ -96,7 +100,7 @@
                   <pic:spPr bwMode="auto">
                     <a:xfrm>
                       <a:off x="0" y="0"/>
-                      <a:ext cx="5267325" cy="4248150"/>
+                      <a:ext cx="5760720" cy="3703320"/>
                     </a:xfrm>
                     <a:prstGeom prst="rect">
                       <a:avLst/>
@@ -114,9 +118,25 @@
       </w:r>
     </w:p>
     <w:p>
-      <w:bookmarkStart w:id="0" w:name="_GoBack"/>
-      <w:bookmarkEnd w:id="0"/>
+      <w:pPr>
+        <w:pStyle w:val="Beschriftung"/>
+      </w:pPr>
+      <w:r>
+        <w:t xml:space="preserve">Abbildung </w:t>
+      </w:r>
+      <w:fldSimple w:instr=" SEQ Abbildung \* ARABIC ">
+        <w:r>
+          <w:rPr>
+            <w:noProof/>
+          </w:rPr>
+          <w:t>1</w:t>
+        </w:r>
+      </w:fldSimple>
+      <w:r>
+        <w:t xml:space="preserve"> Klassendiagramm</w:t>
+      </w:r>
     </w:p>
+    <w:p/>
     <w:sectPr>
       <w:pgSz w:w="11906" w:h="16838"/>
       <w:pgMar w:top="1417" w:right="1417" w:bottom="1134" w:left="1417" w:header="708" w:footer="708" w:gutter="0"/>
@@ -593,6 +613,25 @@
       <w:szCs w:val="16"/>
     </w:rPr>
   </w:style>
+  <w:style w:type="paragraph" w:styleId="Beschriftung">
+    <w:name w:val="caption"/>
+    <w:basedOn w:val="Standard"/>
+    <w:next w:val="Standard"/>
+    <w:uiPriority w:val="35"/>
+    <w:unhideWhenUsed/>
+    <w:qFormat/>
+    <w:rsid w:val="009F2B19"/>
+    <w:pPr>
+      <w:spacing w:line="240" w:lineRule="auto"/>
+    </w:pPr>
+    <w:rPr>
+      <w:b/>
+      <w:bCs/>
+      <w:color w:val="4F81BD" w:themeColor="accent1"/>
+      <w:sz w:val="18"/>
+      <w:szCs w:val="18"/>
+    </w:rPr>
+  </w:style>
 </w:styles>
 </file>
 
@@ -940,6 +979,25 @@
       <w:rFonts w:ascii="Tahoma" w:hAnsi="Tahoma" w:cs="Tahoma"/>
       <w:sz w:val="16"/>
       <w:szCs w:val="16"/>
+    </w:rPr>
+  </w:style>
+  <w:style w:type="paragraph" w:styleId="Beschriftung">
+    <w:name w:val="caption"/>
+    <w:basedOn w:val="Standard"/>
+    <w:next w:val="Standard"/>
+    <w:uiPriority w:val="35"/>
+    <w:unhideWhenUsed/>
+    <w:qFormat/>
+    <w:rsid w:val="009F2B19"/>
+    <w:pPr>
+      <w:spacing w:line="240" w:lineRule="auto"/>
+    </w:pPr>
+    <w:rPr>
+      <w:b/>
+      <w:bCs/>
+      <w:color w:val="4F81BD" w:themeColor="accent1"/>
+      <w:sz w:val="18"/>
+      <w:szCs w:val="18"/>
     </w:rPr>
   </w:style>
 </w:styles>

</xml_diff>